<commit_message>
:bug: fix async error in simulator.js that event.on cannot load canvasElements correctly
</commit_message>
<xml_diff>
--- a/doc/毕设论文v2.0.docx
+++ b/doc/毕设论文v2.0.docx
@@ -193,11 +193,23 @@
               <w:pStyle w:val="3"/>
               <w:spacing w:line="240" w:lineRule="auto"/>
               <w:rPr>
-                <w:rFonts w:asciiTheme="minorEastAsia" w:hAnsiTheme="minorEastAsia" w:eastAsiaTheme="minorEastAsia"/>
+                <w:rFonts w:hint="default" w:asciiTheme="minorEastAsia" w:hAnsiTheme="minorEastAsia" w:eastAsiaTheme="minorEastAsia"/>
                 <w:sz w:val="30"/>
                 <w:szCs w:val="30"/>
+                <w:lang w:val="en-US" w:eastAsia="zh-CN"/>
               </w:rPr>
             </w:pPr>
+            <w:r>
+              <w:rPr>
+                <w:rFonts w:hint="eastAsia" w:asciiTheme="minorEastAsia" w:hAnsiTheme="minorEastAsia" w:eastAsiaTheme="minorEastAsia"/>
+                <w:sz w:val="30"/>
+                <w:szCs w:val="30"/>
+                <w:lang w:val="en-US" w:eastAsia="zh-CN"/>
+              </w:rPr>
+              <w:t>161810120</w:t>
+            </w:r>
+            <w:bookmarkStart w:id="99" w:name="_GoBack"/>
+            <w:bookmarkEnd w:id="99"/>
           </w:p>
         </w:tc>
       </w:tr>
@@ -446,6 +458,14 @@
         <w:gridCol w:w="4998"/>
       </w:tblGrid>
       <w:tr>
+        <w:tblPrEx>
+          <w:tblCellMar>
+            <w:top w:w="0" w:type="dxa"/>
+            <w:left w:w="57" w:type="dxa"/>
+            <w:bottom w:w="0" w:type="dxa"/>
+            <w:right w:w="57" w:type="dxa"/>
+          </w:tblCellMar>
+        </w:tblPrEx>
         <w:trPr>
           <w:trHeight w:val="737" w:hRule="exact"/>
           <w:jc w:val="center"/>
@@ -1348,9 +1368,9 @@
           <w:szCs w:val="32"/>
         </w:rPr>
       </w:pPr>
-      <w:bookmarkStart w:id="1" w:name="OLE_LINK1"/>
-      <w:bookmarkStart w:id="2" w:name="OLE_LINK3"/>
-      <w:bookmarkStart w:id="3" w:name="OLE_LINK4"/>
+      <w:bookmarkStart w:id="1" w:name="OLE_LINK4"/>
+      <w:bookmarkStart w:id="2" w:name="OLE_LINK1"/>
+      <w:bookmarkStart w:id="3" w:name="OLE_LINK3"/>
       <w:bookmarkStart w:id="4" w:name="OLE_LINK2"/>
       <w:r>
         <w:rPr>
@@ -2200,18 +2220,18 @@
           <w:bCs/>
         </w:rPr>
       </w:pPr>
-      <w:bookmarkStart w:id="9" w:name="_Toc118537563"/>
-      <w:bookmarkStart w:id="10" w:name="_Toc344120399"/>
-      <w:bookmarkStart w:id="11" w:name="_Toc344120750"/>
-      <w:bookmarkStart w:id="12" w:name="_Toc64723990"/>
-      <w:bookmarkStart w:id="13" w:name="_Toc343173009"/>
-      <w:bookmarkStart w:id="14" w:name="_Toc343178184"/>
-      <w:bookmarkStart w:id="15" w:name="_Toc118603128"/>
-      <w:bookmarkStart w:id="16" w:name="_Toc343178481"/>
-      <w:bookmarkStart w:id="17" w:name="_Toc118537643"/>
-      <w:bookmarkStart w:id="18" w:name="_Toc344118869"/>
-      <w:bookmarkStart w:id="19" w:name="_Toc343796925"/>
-      <w:bookmarkStart w:id="20" w:name="_Toc343267996"/>
+      <w:bookmarkStart w:id="9" w:name="_Toc118603128"/>
+      <w:bookmarkStart w:id="10" w:name="_Toc344118869"/>
+      <w:bookmarkStart w:id="11" w:name="_Toc343796925"/>
+      <w:bookmarkStart w:id="12" w:name="_Toc343178481"/>
+      <w:bookmarkStart w:id="13" w:name="_Toc118537643"/>
+      <w:bookmarkStart w:id="14" w:name="_Toc343267996"/>
+      <w:bookmarkStart w:id="15" w:name="_Toc344120750"/>
+      <w:bookmarkStart w:id="16" w:name="_Toc118537563"/>
+      <w:bookmarkStart w:id="17" w:name="_Toc344120399"/>
+      <w:bookmarkStart w:id="18" w:name="_Toc64723990"/>
+      <w:bookmarkStart w:id="19" w:name="_Toc343178184"/>
+      <w:bookmarkStart w:id="20" w:name="_Toc343173009"/>
       <w:r>
         <w:rPr>
           <w:rFonts w:ascii="Times New Roman" w:hAnsi="Times New Roman" w:cs="Times New Roman"/>
@@ -15372,16 +15392,7 @@
           <w:rFonts w:hint="eastAsia"/>
           <w:lang w:val="en-US" w:eastAsia="zh-CN"/>
         </w:rPr>
-        <w:t>drawPaper方法为simu_draw的独有方法，该方法专门</w:t>
-      </w:r>
-      <w:bookmarkStart w:id="99" w:name="_GoBack"/>
-      <w:bookmarkEnd w:id="99"/>
-      <w:r>
-        <w:rPr>
-          <w:rFonts w:hint="eastAsia"/>
-          <w:lang w:val="en-US" w:eastAsia="zh-CN"/>
-        </w:rPr>
-        <w:t>用于绘制图灵机的运行快照，该方法也被整合在simu_draw.canvasDraw方法中，而用户在和界面交互时，其实是先调用了刷新函数，而刷新函数内部调用drawPaper，从而在视觉上营造出快照显示区的滑动效果的。同样，图 3.3.15展示了drawPaper方法绘制出的所有情况下的图灵机运行快照。该快照将运行中纸带的内容在条状格子表示的纸带上显示出来，显示区域的最上方为结果数量以及当前用户查看的结果索引；而读写头的位置则用红色的三角形在纸带下方标出；运行路径使用类似状态的绘制方式，按照顺序排列在显示区的最下方，且如果绘制的状态是接受状态，那么该状态会标以浅绿色。</w:t>
+        <w:t>drawPaper方法为simu_draw的独有方法，该方法专门用于绘制图灵机的运行快照，该方法也被整合在simu_draw.canvasDraw方法中，而用户在和界面交互时，其实是先调用了刷新函数，而刷新函数内部调用drawPaper，从而在视觉上营造出快照显示区的滑动效果的。同样，图 3.3.15展示了drawPaper方法绘制出的所有情况下的图灵机运行快照。该快照将运行中纸带的内容在条状格子表示的纸带上显示出来，显示区域的最上方为结果数量以及当前用户查看的结果索引；而读写头的位置则用红色的三角形在纸带下方标出；运行路径使用类似状态的绘制方式，按照顺序排列在显示区的最下方，且如果绘制的状态是接受状态，那么该状态会标以浅绿色。</w:t>
       </w:r>
     </w:p>
     <w:p>
@@ -22165,8 +22176,8 @@
       <w:pPr>
         <w:pStyle w:val="4"/>
       </w:pPr>
-      <w:bookmarkStart w:id="77" w:name="_Toc30867"/>
-      <w:bookmarkStart w:id="78" w:name="_Toc33104708"/>
+      <w:bookmarkStart w:id="77" w:name="_Toc33104708"/>
+      <w:bookmarkStart w:id="78" w:name="_Toc30867"/>
       <w:r>
         <w:t>总结</w:t>
       </w:r>
@@ -22364,8 +22375,8 @@
           <w:numId w:val="4"/>
         </w:numPr>
       </w:pPr>
-      <w:bookmarkStart w:id="82" w:name="_Ref71971358"/>
-      <w:bookmarkStart w:id="83" w:name="_Ref72230938"/>
+      <w:bookmarkStart w:id="82" w:name="_Ref72230938"/>
+      <w:bookmarkStart w:id="83" w:name="_Ref71971358"/>
       <w:r>
         <w:rPr>
           <w:rFonts w:hint="eastAsia"/>
@@ -23193,7 +23204,7 @@
       <w:fldChar w:fldCharType="separate"/>
     </w:r>
     <w:r>
-      <w:t>第三章</w:t>
+      <w:t>第一章</w:t>
     </w:r>
     <w:r>
       <w:fldChar w:fldCharType="end"/>
@@ -23211,7 +23222,7 @@
       <w:fldChar w:fldCharType="separate"/>
     </w:r>
     <w:r>
-      <w:t>经典图灵机仿真微信小程序设计与实现</w:t>
+      <w:t>绪论</w:t>
     </w:r>
     <w:r>
       <w:fldChar w:fldCharType="end"/>

</xml_diff>